<commit_message>
final system question 1
</commit_message>
<xml_diff>
--- a/Question_1/Question_1.docx
+++ b/Question_1/Question_1.docx
@@ -375,7 +375,25 @@
           <w:szCs w:val="24"/>
           <w:rtl w:val="0"/>
         </w:rPr>
-        <w:t xml:space="preserve">First once authenticated, the user needs to verify an account to sign in the system and see all information of account and shipping order, </w:t>
+        <w:t xml:space="preserve">First once authenticated, the user needs to verify an account to sign in the system and see all information of account and shipping order. </w:t>
+      </w:r>
+    </w:p>
+    <w:p>
+      <w:pPr>
+        <w:rPr>
+          <w:rFonts w:ascii="Times New Roman" w:cs="Times New Roman" w:eastAsia="Times New Roman" w:hAnsi="Times New Roman"/>
+          <w:sz w:val="24"/>
+          <w:szCs w:val="24"/>
+        </w:rPr>
+      </w:pPr>
+      <w:r>
+        <w:rPr>
+          <w:rFonts w:ascii="Times New Roman" w:cs="Times New Roman" w:eastAsia="Times New Roman" w:hAnsi="Times New Roman"/>
+          <w:sz w:val="24"/>
+          <w:szCs w:val="24"/>
+          <w:rtl w:val="0"/>
+        </w:rPr>
+        <w:t xml:space="preserve">User’s query through API Gateway</w:t>
       </w:r>
       <w:r>
         <w:rPr>
@@ -385,63 +403,7 @@
           <w:szCs w:val="24"/>
           <w:rtl w:val="0"/>
         </w:rPr>
-        <w:t xml:space="preserve">JWT </w:t>
-      </w:r>
-      <w:r>
-        <w:rPr>
-          <w:rFonts w:ascii="Times New Roman" w:cs="Times New Roman" w:eastAsia="Times New Roman" w:hAnsi="Times New Roman"/>
-          <w:sz w:val="24"/>
-          <w:szCs w:val="24"/>
-          <w:rtl w:val="0"/>
-        </w:rPr>
-        <w:t xml:space="preserve">will take care of this. </w:t>
-      </w:r>
-    </w:p>
-    <w:p>
-      <w:pPr>
-        <w:rPr>
-          <w:rFonts w:ascii="Times New Roman" w:cs="Times New Roman" w:eastAsia="Times New Roman" w:hAnsi="Times New Roman"/>
-          <w:sz w:val="24"/>
-          <w:szCs w:val="24"/>
-        </w:rPr>
-      </w:pPr>
-      <w:r>
-        <w:rPr>
-          <w:rFonts w:ascii="Times New Roman" w:cs="Times New Roman" w:eastAsia="Times New Roman" w:hAnsi="Times New Roman"/>
-          <w:sz w:val="24"/>
-          <w:szCs w:val="24"/>
-          <w:rtl w:val="0"/>
-        </w:rPr>
-        <w:t xml:space="preserve">User’s query through API Gateway like </w:t>
-      </w:r>
-      <w:r>
-        <w:rPr>
-          <w:rFonts w:ascii="Times New Roman" w:cs="Times New Roman" w:eastAsia="Times New Roman" w:hAnsi="Times New Roman"/>
-          <w:b w:val="1"/>
-          <w:sz w:val="24"/>
-          <w:szCs w:val="24"/>
-          <w:rtl w:val="0"/>
-        </w:rPr>
-        <w:t xml:space="preserve">AWS</w:t>
-      </w:r>
-      <w:r>
-        <w:rPr>
-          <w:rFonts w:ascii="Times New Roman" w:cs="Times New Roman" w:eastAsia="Times New Roman" w:hAnsi="Times New Roman"/>
-          <w:sz w:val="24"/>
-          <w:szCs w:val="24"/>
-          <w:rtl w:val="0"/>
-        </w:rPr>
-        <w:t xml:space="preserve">, </w:t>
-      </w:r>
-      <w:r>
-        <w:rPr>
-          <w:rFonts w:ascii="Times New Roman" w:cs="Times New Roman" w:eastAsia="Times New Roman" w:hAnsi="Times New Roman"/>
-          <w:b w:val="1"/>
-          <w:sz w:val="24"/>
-          <w:szCs w:val="24"/>
-          <w:rtl w:val="0"/>
-        </w:rPr>
-        <w:t xml:space="preserve">KONG </w:t>
+        <w:t xml:space="preserve"> </w:t>
       </w:r>
       <w:r>
         <w:rPr>

</xml_diff>